<commit_message>
Added to vision report, uncommented inclination processing
</commit_message>
<xml_diff>
--- a/vision/docs/vision report.docx
+++ b/vision/docs/vision report.docx
@@ -4,11 +4,6 @@
   <w:body>
     <w:p>
       <w:r>
-        <w:t>Vision report</w:t>
-      </w:r>
-    </w:p>
-    <w:p>
-      <w:r>
         <w:t>Functional requirements</w:t>
       </w:r>
     </w:p>
@@ -221,156 +216,364 @@
     </w:p>
     <w:p>
       <w:r>
-        <w:lastRenderedPageBreak/>
         <w:t>- Background was matte painted wall with wooden floor.</w:t>
+      </w:r>
+    </w:p>
+    <w:p/>
+    <w:p>
+      <w:r>
+        <w:t>Information flow in ball detection</w:t>
+      </w:r>
+    </w:p>
+    <w:p>
+      <w:r>
+        <w:t>The image processor receives a stream of RGB pixel values from the camera</w:t>
+      </w:r>
+      <w:r>
+        <w:t>, this data could have been converted</w:t>
+      </w:r>
+      <w:r>
+        <w:t xml:space="preserve"> to HSV</w:t>
+      </w:r>
+      <w:r>
+        <w:t>, however,</w:t>
+      </w:r>
+      <w:r>
+        <w:t xml:space="preserve"> RGB was used rather than HSV</w:t>
+      </w:r>
+      <w:r>
+        <w:t xml:space="preserve"> because the hue varied greatly with lighting conditions, which led to poor ball detection and obstacle avoidance</w:t>
+      </w:r>
+      <w:r>
+        <w:t xml:space="preserve"> using HSV</w:t>
+      </w:r>
+      <w:r>
+        <w:t>.</w:t>
+      </w:r>
+      <w:r>
+        <w:t xml:space="preserve"> Using HSV would have also required single cycle division in hardware, which would be expensive in terms of chip area.</w:t>
+      </w:r>
+    </w:p>
+    <w:p>
+      <w:r>
+        <w:t>The image processor uses 'filters' to determine whether a given pixel could belong to a ball</w:t>
+      </w:r>
+      <w:r>
+        <w:t>. There</w:t>
+      </w:r>
+      <w:r>
+        <w:t xml:space="preserve"> are two sets of these filters. The first set</w:t>
+      </w:r>
+      <w:r>
+        <w:t xml:space="preserve"> (ball detection filters)</w:t>
+      </w:r>
+      <w:r>
+        <w:t xml:space="preserve"> was designed to </w:t>
+      </w:r>
+      <w:r>
+        <w:t xml:space="preserve">reduce the reporting of </w:t>
+      </w:r>
+      <w:r>
+        <w:t>false negatives</w:t>
+      </w:r>
+      <w:r>
+        <w:t>,</w:t>
+      </w:r>
+      <w:r>
+        <w:t xml:space="preserve"> across a wide range of lighting conditions, however, this set provides no data about colou</w:t>
+      </w:r>
+      <w:r>
+        <w:t>r</w:t>
+      </w:r>
+      <w:r>
+        <w:t>. For colour detection, a second set</w:t>
+      </w:r>
+      <w:r>
+        <w:t xml:space="preserve"> </w:t>
+      </w:r>
+      <w:r>
+        <w:t xml:space="preserve">of filters </w:t>
+      </w:r>
+      <w:r>
+        <w:t xml:space="preserve">(colour filters) </w:t>
+      </w:r>
+      <w:r>
+        <w:t xml:space="preserve">was designed, </w:t>
+      </w:r>
+      <w:r>
+        <w:t xml:space="preserve">this set contains five filters, one for each ball colour. The colour filters have a very low chance of reporting false positives under </w:t>
+      </w:r>
+      <w:r>
+        <w:t>sunlight,</w:t>
+      </w:r>
+      <w:r>
+        <w:t xml:space="preserve"> but they are very inaccurate under other lig</w:t>
+      </w:r>
+      <w:r>
+        <w:t>h</w:t>
+      </w:r>
+      <w:r>
+        <w:t>ting conditions</w:t>
+      </w:r>
+      <w:r>
+        <w:t>.</w:t>
+      </w:r>
+    </w:p>
+    <w:p>
+      <w:r>
+        <w:t>Data from the filters</w:t>
+      </w:r>
+      <w:r>
+        <w:t xml:space="preserve"> </w:t>
+      </w:r>
+      <w:r>
+        <w:t>i</w:t>
+      </w:r>
+      <w:r>
+        <w:t xml:space="preserve">s accessible to the </w:t>
+      </w:r>
+      <w:r>
+        <w:t>NIOS II</w:t>
+      </w:r>
+      <w:r>
+        <w:t xml:space="preserve"> processor </w:t>
+      </w:r>
+      <w:r>
+        <w:t>through</w:t>
+      </w:r>
+      <w:r>
+        <w:t xml:space="preserve"> a FIFO message buffer.</w:t>
+      </w:r>
+      <w:r>
+        <w:t xml:space="preserve"> This includes words containing the bounds of any balls detecte</w:t>
+      </w:r>
+      <w:r>
+        <w:t>d</w:t>
+      </w:r>
+      <w:r>
+        <w:t>, as well as the bounds of each of the five colour filters.</w:t>
+      </w:r>
+    </w:p>
+    <w:p>
+      <w:r>
+        <w:t xml:space="preserve">The </w:t>
+      </w:r>
+      <w:r>
+        <w:t>NIOS II</w:t>
+      </w:r>
+      <w:r>
+        <w:t xml:space="preserve"> processor removes </w:t>
+      </w:r>
+      <w:r>
+        <w:t>erroneous</w:t>
+      </w:r>
+      <w:r>
+        <w:t xml:space="preserve"> data from the </w:t>
+      </w:r>
+      <w:r>
+        <w:t>detected balls</w:t>
+      </w:r>
+      <w:r>
+        <w:t xml:space="preserve">, then </w:t>
+      </w:r>
+      <w:r>
+        <w:t>compares</w:t>
+      </w:r>
+      <w:r>
+        <w:t xml:space="preserve"> the data</w:t>
+      </w:r>
+      <w:r>
+        <w:t xml:space="preserve"> with the bounds of the colour filters,</w:t>
+      </w:r>
+      <w:r>
+        <w:t xml:space="preserve"> </w:t>
+      </w:r>
+      <w:r>
+        <w:t>this gives the</w:t>
+      </w:r>
+      <w:r>
+        <w:t xml:space="preserve"> positions</w:t>
+      </w:r>
+      <w:r>
+        <w:t xml:space="preserve"> and colours</w:t>
+      </w:r>
+      <w:r>
+        <w:t xml:space="preserve"> of all visible balls. If a ball is in the path of the rover, and the rover is currently moving, </w:t>
+      </w:r>
+      <w:r>
+        <w:t>a signal is transmitted over UART to stop the drive subsystem</w:t>
+      </w:r>
+      <w:r>
+        <w:t>, along with data of the</w:t>
+      </w:r>
+      <w:r>
+        <w:t xml:space="preserve"> problematic ball</w:t>
+      </w:r>
+      <w:r>
+        <w:t xml:space="preserve">. </w:t>
+      </w:r>
+      <w:r>
+        <w:t>Otherwise,</w:t>
+      </w:r>
+      <w:r>
+        <w:t xml:space="preserve"> if a </w:t>
+      </w:r>
+      <w:r>
+        <w:t xml:space="preserve">new </w:t>
+      </w:r>
+      <w:r>
+        <w:t xml:space="preserve">ball </w:t>
+      </w:r>
+      <w:r>
+        <w:t>is visible, but has</w:t>
+      </w:r>
+      <w:r>
+        <w:t xml:space="preserve"> not been seen before, its data will be transmitted to the command subsystem.</w:t>
+      </w:r>
+    </w:p>
+    <w:p/>
+    <w:p>
+      <w:r>
+        <w:t>Information flow with inclination calculation</w:t>
+      </w:r>
+    </w:p>
+    <w:p>
+      <w:r>
+        <w:t>The accelerometer data is transmitted to the NIOS II processor over SPI, the y</w:t>
+      </w:r>
+      <w:r>
+        <w:t>-axis</w:t>
+      </w:r>
+      <w:r>
+        <w:t xml:space="preserve"> and z</w:t>
+      </w:r>
+      <w:r>
+        <w:t>-axis</w:t>
+      </w:r>
+      <w:r>
+        <w:t xml:space="preserve"> readings are used to calculate the inclination angle of the rover. This requires the arctan function, </w:t>
+      </w:r>
+      <w:r>
+        <w:t>a fixed point approximation was created for this using the first three terms of the Taylor series. This approximation is only accurate for inclination between +-20 degrees.</w:t>
+      </w:r>
+    </w:p>
+    <w:p/>
+    <w:p>
+      <w:r>
+        <w:t>Calibration</w:t>
+      </w:r>
+    </w:p>
+    <w:p>
+      <w:r>
+        <w:t>The gain and exposure can be automatically adjusted when there are no balls in the field of view. The calibration system first sets both parameters to their maximum value, then reduces them until none of the colour filters are triggered and no balls are detected.</w:t>
+      </w:r>
+    </w:p>
+    <w:p>
+      <w:r>
+        <w:t xml:space="preserve">The accelerometer can be calibrated when the rover is on a flat surface. Calibration occurs by </w:t>
+      </w:r>
+      <w:r>
+        <w:t xml:space="preserve">taking readings over </w:t>
+      </w:r>
+      <w:r>
+        <w:t>three</w:t>
+      </w:r>
+      <w:r>
+        <w:t xml:space="preserve"> seconds and storing the mean of these readings. All future readings will have these stored values subtracted from them.</w:t>
       </w:r>
     </w:p>
     <w:p/>
     <w:p/>
-    <w:p>
-      <w:r>
-        <w:t>The image processor receives a stream of RGB pixel values from the camera, this was chosen over conversion to HSV because the hue varied greatly with lighting conditions, which led to poor ball detection and obstacle avoidance performance.</w:t>
-      </w:r>
-    </w:p>
-    <w:p>
-      <w:r>
-        <w:t>The image processor uses 'filters' to determine whether a given pixel could belong to a ball</w:t>
-      </w:r>
-      <w:r>
-        <w:t>. There</w:t>
-      </w:r>
-      <w:r>
-        <w:t xml:space="preserve"> are two sets of these filters. The first set</w:t>
-      </w:r>
-      <w:r>
-        <w:t xml:space="preserve"> (ball detection filters)</w:t>
-      </w:r>
-      <w:r>
-        <w:t xml:space="preserve"> was designed to </w:t>
-      </w:r>
-      <w:r>
-        <w:t xml:space="preserve">reduce the reporting of </w:t>
-      </w:r>
-      <w:r>
-        <w:t>false negatives</w:t>
-      </w:r>
-      <w:r>
-        <w:t>,</w:t>
-      </w:r>
-      <w:r>
-        <w:t xml:space="preserve"> across a wide range of lighting conditions, however, this set provides no data about the colou</w:t>
-      </w:r>
-      <w:r>
-        <w:t>r</w:t>
-      </w:r>
-      <w:r>
-        <w:t>. For colour detection, a second set</w:t>
-      </w:r>
-      <w:r>
-        <w:t xml:space="preserve"> </w:t>
-      </w:r>
-      <w:r>
-        <w:t xml:space="preserve">of filters </w:t>
-      </w:r>
-      <w:r>
-        <w:t xml:space="preserve">(colour filters) </w:t>
-      </w:r>
-      <w:r>
-        <w:t xml:space="preserve">was designed, </w:t>
-      </w:r>
-      <w:r>
-        <w:t>this set contains five filters, one for each ball colour. The colour filters have a very low chance of reporting false positives under sunlight</w:t>
-      </w:r>
-      <w:r>
-        <w:t>.</w:t>
-      </w:r>
-    </w:p>
-    <w:p>
-      <w:r>
-        <w:t>Data from the filters</w:t>
-      </w:r>
-      <w:r>
-        <w:t xml:space="preserve"> </w:t>
-      </w:r>
-      <w:r>
-        <w:t>i</w:t>
-      </w:r>
-      <w:r>
-        <w:t xml:space="preserve">s accessible to the </w:t>
-      </w:r>
-      <w:r>
-        <w:t>NIOS II</w:t>
-      </w:r>
-      <w:r>
-        <w:t xml:space="preserve"> processor </w:t>
-      </w:r>
-      <w:r>
-        <w:t>through</w:t>
-      </w:r>
-      <w:r>
-        <w:t xml:space="preserve"> a FIFO message buffer.</w:t>
-      </w:r>
-      <w:r>
-        <w:t xml:space="preserve"> This includes words containing the bounds of any balls detecte</w:t>
-      </w:r>
-      <w:r>
-        <w:t>d</w:t>
-      </w:r>
-      <w:r>
-        <w:t>, as well as the bounds of each of the five colour filters.</w:t>
-      </w:r>
-    </w:p>
-    <w:p>
-      <w:r>
-        <w:t xml:space="preserve">The </w:t>
-      </w:r>
-      <w:r>
-        <w:t>NIOS II</w:t>
-      </w:r>
-      <w:r>
-        <w:t xml:space="preserve"> processor removes errant data from the </w:t>
-      </w:r>
-      <w:r>
-        <w:t>detected balls</w:t>
-      </w:r>
-      <w:r>
-        <w:t>, then combines the data</w:t>
-      </w:r>
-      <w:r>
-        <w:t xml:space="preserve"> with the bounds of the colour filters,</w:t>
-      </w:r>
-      <w:r>
-        <w:t xml:space="preserve"> to recognise the colours and positions of all visible balls. If a ball is in the path of the rover, and the rover is currently moving, </w:t>
-      </w:r>
-      <w:r>
-        <w:t>a signal is transmitted over UART to stop the drive subsystem</w:t>
-      </w:r>
-      <w:r>
-        <w:t>, along with data of the</w:t>
-      </w:r>
-      <w:r>
-        <w:t xml:space="preserve"> problematic ball</w:t>
-      </w:r>
-      <w:r>
-        <w:t xml:space="preserve">. </w:t>
-      </w:r>
-      <w:r>
-        <w:t>Otherwise,</w:t>
-      </w:r>
-      <w:r>
-        <w:t xml:space="preserve"> if a </w:t>
-      </w:r>
-      <w:r>
-        <w:t xml:space="preserve">new </w:t>
-      </w:r>
-      <w:r>
-        <w:t xml:space="preserve">ball </w:t>
-      </w:r>
-      <w:r>
-        <w:t>is visible, but has</w:t>
-      </w:r>
-      <w:r>
-        <w:t xml:space="preserve"> not been seen before, its data will be transmitted to the command subsystem.</w:t>
+    <w:p/>
+    <w:p/>
+    <w:p>
+      <w:r>
+        <w:lastRenderedPageBreak/>
+        <w:t>UART Interface to control subsystem</w:t>
+      </w:r>
+    </w:p>
+    <w:p>
+      <w:r>
+        <w:t>The UART interface allows information to be transmitted according to the following rules:</w:t>
+      </w:r>
+    </w:p>
+    <w:p>
+      <w:r>
+        <w:t>Vision ---&gt; Control</w:t>
+      </w:r>
+    </w:p>
+    <w:p>
+      <w:r>
+        <w:t xml:space="preserve">s - Emergency Stop   </w:t>
+      </w:r>
+      <w:r>
+        <w:t xml:space="preserve">    </w:t>
+      </w:r>
+      <w:r>
+        <w:t xml:space="preserve"> - If stopping reason unknown, send {bX00+00} after stop, </w:t>
+      </w:r>
+      <w:r>
+        <w:t>otherwise</w:t>
+      </w:r>
+      <w:r>
+        <w:t xml:space="preserve"> send </w:t>
+      </w:r>
+      <w:r>
+        <w:t xml:space="preserve">data from </w:t>
+      </w:r>
+      <w:r>
+        <w:t>ball causing stop</w:t>
+      </w:r>
+    </w:p>
+    <w:p>
+      <w:r>
+        <w:t>p - Pause to gather data</w:t>
+      </w:r>
+    </w:p>
+    <w:p>
+      <w:r>
+        <w:t>c - Continue after gathering data</w:t>
+      </w:r>
+    </w:p>
+    <w:p>
+      <w:r>
+        <w:t>b - Ball data                 {'b', colour, 2 digit distance, sign, 2 digit other distance} (+right, -left) (R,P,Y,G,B,U - Colours)</w:t>
+      </w:r>
+    </w:p>
+    <w:p>
+      <w:r>
+        <w:t>t - Tilt data                 {'t', sign, 2-digit inclination}</w:t>
+      </w:r>
+    </w:p>
+    <w:p/>
+    <w:p>
+      <w:r>
+        <w:t>Control ---&gt; Vision</w:t>
+      </w:r>
+    </w:p>
+    <w:p>
+      <w:r>
+        <w:t>m - Movement command received</w:t>
+      </w:r>
+    </w:p>
+    <w:p>
+      <w:r>
+        <w:t>s - Stop command received</w:t>
+      </w:r>
+    </w:p>
+    <w:p>
+      <w:r>
+        <w:t>a - Acknowledgement, sent after each set of ball data</w:t>
+      </w:r>
+    </w:p>
+    <w:p>
+      <w:r>
+        <w:t>R - Reset all variables, trigger autofocus</w:t>
+      </w:r>
+    </w:p>
+    <w:p>
+      <w:r>
+        <w:t>C - Calibrate gain and accelerometer</w:t>
       </w:r>
     </w:p>
     <w:sectPr>

</xml_diff>